<commit_message>
Add author's details to .docx files
</commit_message>
<xml_diff>
--- a/Supplementaries/Supplementary_B1_Full_Xilinx_BD_Cortex-M0/Supplementary_B1_Full_Xilinx_BD_Cortex-M0.docx
+++ b/Supplementaries/Supplementary_B1_Full_Xilinx_BD_Cortex-M0/Supplementary_B1_Full_Xilinx_BD_Cortex-M0.docx
@@ -111,6 +111,74 @@
         <w:pStyle w:val="BodyText"/>
         <w:rPr>
           <w:rFonts w:ascii="Times New Roman"/>
+          <w:sz w:val="28"/>
+          <w:szCs w:val="28"/>
+        </w:rPr>
+      </w:pPr>
+      <w:r>
+        <w:rPr>
+          <w:rFonts w:ascii="Times New Roman"/>
+          <w:sz w:val="28"/>
+          <w:szCs w:val="28"/>
+        </w:rPr>
+        <w:t xml:space="preserve"># Supplementary </w:t>
+      </w:r>
+      <w:r>
+        <w:rPr>
+          <w:rFonts w:ascii="Times New Roman"/>
+          <w:sz w:val="28"/>
+          <w:szCs w:val="28"/>
+        </w:rPr>
+        <w:t>B</w:t>
+      </w:r>
+      <w:r>
+        <w:rPr>
+          <w:rFonts w:ascii="Times New Roman"/>
+          <w:sz w:val="28"/>
+          <w:szCs w:val="28"/>
+        </w:rPr>
+        <w:t>1</w:t>
+      </w:r>
+      <w:r>
+        <w:rPr>
+          <w:rFonts w:ascii="Times New Roman"/>
+          <w:sz w:val="28"/>
+          <w:szCs w:val="28"/>
+        </w:rPr>
+        <w:t xml:space="preserve">: </w:t>
+      </w:r>
+      <w:r>
+        <w:rPr>
+          <w:rFonts w:ascii="Times New Roman"/>
+          <w:sz w:val="28"/>
+          <w:szCs w:val="28"/>
+        </w:rPr>
+        <w:t xml:space="preserve">Full </w:t>
+      </w:r>
+      <w:r>
+        <w:rPr>
+          <w:rFonts w:ascii="Times New Roman"/>
+          <w:sz w:val="28"/>
+          <w:szCs w:val="28"/>
+        </w:rPr>
+        <w:t xml:space="preserve">Vivado </w:t>
+      </w:r>
+      <w:r>
+        <w:rPr>
+          <w:rFonts w:ascii="Times New Roman"/>
+          <w:sz w:val="28"/>
+          <w:szCs w:val="28"/>
+        </w:rPr>
+        <w:t>Xilinx Block Diagram of Cortex-M0 Microprocessor</w:t>
+      </w:r>
+    </w:p>
+    <w:p>
+      <w:pPr>
+        <w:pStyle w:val="BodyText"/>
+        <w:rPr>
+          <w:rFonts w:ascii="Times New Roman"/>
+          <w:sz w:val="28"/>
+          <w:szCs w:val="28"/>
         </w:rPr>
       </w:pPr>
     </w:p>
@@ -119,6 +187,26 @@
         <w:pStyle w:val="BodyText"/>
         <w:rPr>
           <w:rFonts w:ascii="Times New Roman"/>
+          <w:sz w:val="28"/>
+          <w:szCs w:val="28"/>
+        </w:rPr>
+      </w:pPr>
+      <w:r>
+        <w:rPr>
+          <w:rFonts w:ascii="Times New Roman"/>
+          <w:sz w:val="28"/>
+          <w:szCs w:val="28"/>
+        </w:rPr>
+        <w:t>**Parent Project**: Innovative Hardware Accelerator Architecture for FPGA-Based General-Purpose RISC Microprocessors (Article)</w:t>
+      </w:r>
+    </w:p>
+    <w:p>
+      <w:pPr>
+        <w:pStyle w:val="BodyText"/>
+        <w:rPr>
+          <w:rFonts w:ascii="Times New Roman"/>
+          <w:sz w:val="28"/>
+          <w:szCs w:val="28"/>
         </w:rPr>
       </w:pPr>
     </w:p>
@@ -127,8 +215,54 @@
         <w:pStyle w:val="BodyText"/>
         <w:rPr>
           <w:rFonts w:ascii="Times New Roman"/>
+          <w:sz w:val="28"/>
+          <w:szCs w:val="28"/>
         </w:rPr>
       </w:pPr>
+      <w:r>
+        <w:rPr>
+          <w:rFonts w:ascii="Times New Roman"/>
+          <w:sz w:val="28"/>
+          <w:szCs w:val="28"/>
+        </w:rPr>
+        <w:t xml:space="preserve">**Author**: Dr. Ehsan Ali  </w:t>
+      </w:r>
+    </w:p>
+    <w:p>
+      <w:pPr>
+        <w:pStyle w:val="BodyText"/>
+        <w:rPr>
+          <w:rFonts w:ascii="Times New Roman"/>
+          <w:sz w:val="28"/>
+          <w:szCs w:val="28"/>
+        </w:rPr>
+      </w:pPr>
+      <w:r>
+        <w:rPr>
+          <w:rFonts w:ascii="Times New Roman"/>
+          <w:sz w:val="28"/>
+          <w:szCs w:val="28"/>
+        </w:rPr>
+        <w:t xml:space="preserve">**Email**: &lt;ehssan.aali@gmail.com&gt;  </w:t>
+      </w:r>
+    </w:p>
+    <w:p>
+      <w:pPr>
+        <w:pStyle w:val="BodyText"/>
+        <w:rPr>
+          <w:rFonts w:ascii="Times New Roman"/>
+          <w:sz w:val="28"/>
+          <w:szCs w:val="28"/>
+        </w:rPr>
+      </w:pPr>
+      <w:r>
+        <w:rPr>
+          <w:rFonts w:ascii="Times New Roman"/>
+          <w:sz w:val="28"/>
+          <w:szCs w:val="28"/>
+        </w:rPr>
+        <w:t>**Last update**: 26th October, 2024.</w:t>
+      </w:r>
     </w:p>
     <w:p>
       <w:pPr>
@@ -137,6 +271,14 @@
           <w:rFonts w:ascii="Times New Roman"/>
         </w:rPr>
       </w:pPr>
+      <w:r>
+        <w:rPr>
+          <w:rFonts w:ascii="Times New Roman"/>
+          <w:sz w:val="28"/>
+          <w:szCs w:val="28"/>
+        </w:rPr>
+        <w:t xml:space="preserve">**URL: https://github.com/ehsan-ali-th/cortex_m0_MA/tree/master/Supplementaries  </w:t>
+      </w:r>
     </w:p>
     <w:p>
       <w:pPr>

</xml_diff>